<commit_message>
MAJ conception prréliminaire qt
</commit_message>
<xml_diff>
--- a/DossiersProjet_Locker_Control/[BOURBON_Kevin]_Rapport_Personel/Tests unitaires - KB.docx
+++ b/DossiersProjet_Locker_Control/[BOURBON_Kevin]_Rapport_Personel/Tests unitaires - KB.docx
@@ -195,9 +195,8 @@
           <w:szCs w:val="36"/>
           <w:u w:val="single"/>
         </w:rPr>
-        <w:t xml:space="preserve">Consignes et assistance </w:t>
-      </w:r>
-      <w:proofErr w:type="spellStart"/>
+        <w:t>Consignes et assistance vidéolink</w:t>
+      </w:r>
       <w:r>
         <w:rPr>
           <w:rFonts w:ascii="Times New Roman" w:hAnsi="Times New Roman" w:cs="Times New Roman"/>
@@ -207,43 +206,7 @@
           <w:szCs w:val="36"/>
           <w:u w:val="single"/>
         </w:rPr>
-        <w:t>vidéolink</w:t>
-      </w:r>
-      <w:proofErr w:type="spellEnd"/>
-      <w:r>
-        <w:rPr>
-          <w:rFonts w:ascii="Times New Roman" w:hAnsi="Times New Roman" w:cs="Times New Roman"/>
-          <w:b/>
-          <w:bCs/>
-          <w:sz w:val="36"/>
-          <w:szCs w:val="36"/>
-          <w:u w:val="single"/>
-        </w:rPr>
-        <w:t> </w:t>
-      </w:r>
-      <w:proofErr w:type="gramStart"/>
-      <w:r>
-        <w:rPr>
-          <w:rFonts w:ascii="Times New Roman" w:hAnsi="Times New Roman" w:cs="Times New Roman"/>
-          <w:b/>
-          <w:bCs/>
-          <w:sz w:val="36"/>
-          <w:szCs w:val="36"/>
-          <w:u w:val="single"/>
-        </w:rPr>
-        <w:t>:assistance</w:t>
-      </w:r>
-      <w:proofErr w:type="gramEnd"/>
-      <w:r>
-        <w:rPr>
-          <w:rFonts w:ascii="Times New Roman" w:hAnsi="Times New Roman" w:cs="Times New Roman"/>
-          <w:b/>
-          <w:bCs/>
-          <w:sz w:val="36"/>
-          <w:szCs w:val="36"/>
-          <w:u w:val="single"/>
-        </w:rPr>
-        <w:t xml:space="preserve"> téléphonique</w:t>
+        <w:t> :assistance téléphonique</w:t>
       </w:r>
     </w:p>
     <w:p>
@@ -2357,23 +2320,7 @@
           <w:rFonts w:ascii="Times New Roman" w:hAnsi="Times New Roman" w:cs="Times New Roman"/>
           <w:sz w:val="24"/>
         </w:rPr>
-        <w:t>Cliquer sur l’extension nommée « poste AEL » (en haut à droite). Le champ « </w:t>
-      </w:r>
-      <w:proofErr w:type="spellStart"/>
-      <w:r>
-        <w:rPr>
-          <w:rFonts w:ascii="Times New Roman" w:hAnsi="Times New Roman" w:cs="Times New Roman"/>
-          <w:sz w:val="24"/>
-        </w:rPr>
-        <w:t>Voicemail</w:t>
-      </w:r>
-      <w:proofErr w:type="spellEnd"/>
-      <w:r>
-        <w:rPr>
-          <w:rFonts w:ascii="Times New Roman" w:hAnsi="Times New Roman" w:cs="Times New Roman"/>
-          <w:sz w:val="24"/>
-        </w:rPr>
-        <w:t> » est disponible vers le bas de la page.</w:t>
+        <w:t>Cliquer sur l’extension nommée « poste AEL » (en haut à droite). Le champ « Voicemail » est disponible vers le bas de la page.</w:t>
       </w:r>
     </w:p>
     <w:p>
@@ -2395,39 +2342,7 @@
           <w:rFonts w:ascii="Times New Roman" w:hAnsi="Times New Roman" w:cs="Times New Roman"/>
           <w:sz w:val="24"/>
         </w:rPr>
-        <w:t>Dans le sous-champ « </w:t>
-      </w:r>
-      <w:proofErr w:type="spellStart"/>
-      <w:r>
-        <w:rPr>
-          <w:rFonts w:ascii="Times New Roman" w:hAnsi="Times New Roman" w:cs="Times New Roman"/>
-          <w:sz w:val="24"/>
-        </w:rPr>
-        <w:t>VMOptions</w:t>
-      </w:r>
-      <w:proofErr w:type="spellEnd"/>
-      <w:r>
-        <w:rPr>
-          <w:rFonts w:ascii="Times New Roman" w:hAnsi="Times New Roman" w:cs="Times New Roman"/>
-          <w:sz w:val="24"/>
-        </w:rPr>
-        <w:t> », après  « </w:t>
-      </w:r>
-      <w:proofErr w:type="spellStart"/>
-      <w:r>
-        <w:rPr>
-          <w:rFonts w:ascii="Times New Roman" w:hAnsi="Times New Roman" w:cs="Times New Roman"/>
-          <w:sz w:val="24"/>
-        </w:rPr>
-        <w:t>maxmessage</w:t>
-      </w:r>
-      <w:proofErr w:type="spellEnd"/>
-      <w:r>
-        <w:rPr>
-          <w:rFonts w:ascii="Times New Roman" w:hAnsi="Times New Roman" w:cs="Times New Roman"/>
-          <w:sz w:val="24"/>
-        </w:rPr>
-        <w:t>= », indiquer 10.</w:t>
+        <w:t>Dans le sous-champ « VMOptions », après  « maxmessage= », indiquer 10.</w:t>
       </w:r>
     </w:p>
     <w:p>
@@ -2449,39 +2364,7 @@
           <w:rFonts w:ascii="Times New Roman" w:hAnsi="Times New Roman" w:cs="Times New Roman"/>
           <w:sz w:val="24"/>
         </w:rPr>
-        <w:t>Cliquer sur le bouton « </w:t>
-      </w:r>
-      <w:proofErr w:type="spellStart"/>
-      <w:r>
-        <w:rPr>
-          <w:rFonts w:ascii="Times New Roman" w:hAnsi="Times New Roman" w:cs="Times New Roman"/>
-          <w:sz w:val="24"/>
-        </w:rPr>
-        <w:t>Submit</w:t>
-      </w:r>
-      <w:proofErr w:type="spellEnd"/>
-      <w:r>
-        <w:rPr>
-          <w:rFonts w:ascii="Times New Roman" w:hAnsi="Times New Roman" w:cs="Times New Roman"/>
-          <w:sz w:val="24"/>
-        </w:rPr>
-        <w:t> ». Cliquer sur OK lors de l’apparition du message et ensuite sur « </w:t>
-      </w:r>
-      <w:proofErr w:type="spellStart"/>
-      <w:r>
-        <w:rPr>
-          <w:rFonts w:ascii="Times New Roman" w:hAnsi="Times New Roman" w:cs="Times New Roman"/>
-          <w:sz w:val="24"/>
-        </w:rPr>
-        <w:t>Apply</w:t>
-      </w:r>
-      <w:proofErr w:type="spellEnd"/>
-      <w:r>
-        <w:rPr>
-          <w:rFonts w:ascii="Times New Roman" w:hAnsi="Times New Roman" w:cs="Times New Roman"/>
-          <w:sz w:val="24"/>
-        </w:rPr>
-        <w:t xml:space="preserve"> Config ».</w:t>
+        <w:t>Cliquer sur le bouton « Submit ». Cliquer sur OK lors de l’apparition du message et ensuite sur « Apply Config ».</w:t>
       </w:r>
     </w:p>
     <w:p>
@@ -2532,23 +2415,7 @@
           <w:rFonts w:ascii="Times New Roman" w:hAnsi="Times New Roman" w:cs="Times New Roman"/>
           <w:i/>
         </w:rPr>
-        <w:t xml:space="preserve"> va afficher un message d’avertissement indiquant que le champ mot de passe dans « </w:t>
-      </w:r>
-      <w:proofErr w:type="spellStart"/>
-      <w:r>
-        <w:rPr>
-          <w:rFonts w:ascii="Times New Roman" w:hAnsi="Times New Roman" w:cs="Times New Roman"/>
-          <w:i/>
-        </w:rPr>
-        <w:t>Voicemail</w:t>
-      </w:r>
-      <w:proofErr w:type="spellEnd"/>
-      <w:r>
-        <w:rPr>
-          <w:rFonts w:ascii="Times New Roman" w:hAnsi="Times New Roman" w:cs="Times New Roman"/>
-          <w:i/>
-        </w:rPr>
-        <w:t> » est vide. Il est possible en effet de configurer un mot de passe lorsqu’on accède à la messagerie en tapant *97 sur le softphone. Cliquer simplement sur OK.</w:t>
+        <w:t xml:space="preserve"> va afficher un message d’avertissement indiquant que le champ mot de passe dans « Voicemail » est vide. Il est possible en effet de configurer un mot de passe lorsqu’on accède à la messagerie en tapant *97 sur le softphone. Cliquer simplement sur OK.</w:t>
       </w:r>
     </w:p>
     <w:p>
@@ -2618,23 +2485,7 @@
           <w:rFonts w:ascii="Times New Roman" w:hAnsi="Times New Roman" w:cs="Times New Roman"/>
           <w:sz w:val="24"/>
         </w:rPr>
-        <w:t>Une fois l’appel terminé, aller dans l’onglet « UCP », et cliquer sur « </w:t>
-      </w:r>
-      <w:proofErr w:type="spellStart"/>
-      <w:r>
-        <w:rPr>
-          <w:rFonts w:ascii="Times New Roman" w:hAnsi="Times New Roman" w:cs="Times New Roman"/>
-          <w:sz w:val="24"/>
-        </w:rPr>
-        <w:t>Voicemail</w:t>
-      </w:r>
-      <w:proofErr w:type="spellEnd"/>
-      <w:r>
-        <w:rPr>
-          <w:rFonts w:ascii="Times New Roman" w:hAnsi="Times New Roman" w:cs="Times New Roman"/>
-          <w:sz w:val="24"/>
-        </w:rPr>
-        <w:t> » (colonne de gauche).</w:t>
+        <w:t>Une fois l’appel terminé, aller dans l’onglet « UCP », et cliquer sur « Voicemail » (colonne de gauche).</w:t>
       </w:r>
     </w:p>
     <w:p>
@@ -2678,23 +2529,7 @@
           <w:rFonts w:ascii="Times New Roman" w:hAnsi="Times New Roman" w:cs="Times New Roman"/>
           <w:sz w:val="24"/>
         </w:rPr>
-        <w:t>Vérifier que le message laissé a une durée maximale de 10 secondes dans la colonne « </w:t>
-      </w:r>
-      <w:proofErr w:type="spellStart"/>
-      <w:r>
-        <w:rPr>
-          <w:rFonts w:ascii="Times New Roman" w:hAnsi="Times New Roman" w:cs="Times New Roman"/>
-          <w:sz w:val="24"/>
-        </w:rPr>
-        <w:t>Duration</w:t>
-      </w:r>
-      <w:proofErr w:type="spellEnd"/>
-      <w:r>
-        <w:rPr>
-          <w:rFonts w:ascii="Times New Roman" w:hAnsi="Times New Roman" w:cs="Times New Roman"/>
-          <w:sz w:val="24"/>
-        </w:rPr>
-        <w:t> ».</w:t>
+        <w:t>Vérifier que le message laissé a une durée maximale de 10 secondes dans la colonne « Duration ».</w:t>
       </w:r>
     </w:p>
     <w:p>
@@ -2795,25 +2630,7 @@
           <w:sz w:val="24"/>
           <w:szCs w:val="24"/>
         </w:rPr>
-        <w:t xml:space="preserve">Le champ </w:t>
-      </w:r>
-      <w:proofErr w:type="spellStart"/>
-      <w:r>
-        <w:rPr>
-          <w:rFonts w:ascii="Times New Roman" w:hAnsi="Times New Roman" w:cs="Times New Roman"/>
-          <w:sz w:val="24"/>
-          <w:szCs w:val="24"/>
-        </w:rPr>
-        <w:t>Voicemail</w:t>
-      </w:r>
-      <w:proofErr w:type="spellEnd"/>
-      <w:r>
-        <w:rPr>
-          <w:rFonts w:ascii="Times New Roman" w:hAnsi="Times New Roman" w:cs="Times New Roman"/>
-          <w:sz w:val="24"/>
-          <w:szCs w:val="24"/>
-        </w:rPr>
-        <w:t xml:space="preserve"> indique un message disponible sur le répondeur ;</w:t>
+        <w:t>Le champ Voicemail indique un message disponible sur le répondeur ;</w:t>
       </w:r>
     </w:p>
     <w:p>
@@ -3447,72 +3264,24 @@
                 <w:rFonts w:ascii="Times New Roman" w:hAnsi="Times New Roman" w:cs="Times New Roman"/>
                 <w:i/>
               </w:rPr>
-              <w:t xml:space="preserve">(Login et mot de passe : </w:t>
-            </w:r>
-            <w:proofErr w:type="spellStart"/>
-            <w:r>
+              <w:t>(Login et mot de passe : adminfreepbx)</w:t>
+            </w:r>
+          </w:p>
+          <w:p>
+            <w:pPr>
+              <w:spacing w:after="0"/>
+              <w:jc w:val="both"/>
               <w:rPr>
                 <w:rFonts w:ascii="Times New Roman" w:hAnsi="Times New Roman" w:cs="Times New Roman"/>
                 <w:i/>
               </w:rPr>
-              <w:t>adminfreepbx</w:t>
-            </w:r>
-            <w:proofErr w:type="spellEnd"/>
+            </w:pPr>
             <w:r>
               <w:rPr>
                 <w:rFonts w:ascii="Times New Roman" w:hAnsi="Times New Roman" w:cs="Times New Roman"/>
                 <w:i/>
               </w:rPr>
-              <w:t>)</w:t>
-            </w:r>
-          </w:p>
-          <w:p>
-            <w:pPr>
-              <w:spacing w:after="0"/>
-              <w:jc w:val="both"/>
-              <w:rPr>
-                <w:rFonts w:ascii="Times New Roman" w:hAnsi="Times New Roman" w:cs="Times New Roman"/>
-                <w:i/>
-              </w:rPr>
-            </w:pPr>
-            <w:r>
-              <w:rPr>
-                <w:rFonts w:ascii="Times New Roman" w:hAnsi="Times New Roman" w:cs="Times New Roman"/>
-                <w:i/>
-              </w:rPr>
-              <w:t xml:space="preserve">(Login et mot de passe pour UCP =&gt; login : </w:t>
-            </w:r>
-            <w:proofErr w:type="spellStart"/>
-            <w:r>
-              <w:rPr>
-                <w:rFonts w:ascii="Times New Roman" w:hAnsi="Times New Roman" w:cs="Times New Roman"/>
-                <w:i/>
-              </w:rPr>
-              <w:t>adminucp</w:t>
-            </w:r>
-            <w:proofErr w:type="spellEnd"/>
-            <w:r>
-              <w:rPr>
-                <w:rFonts w:ascii="Times New Roman" w:hAnsi="Times New Roman" w:cs="Times New Roman"/>
-                <w:i/>
-              </w:rPr>
-              <w:t xml:space="preserve"> mot de passe : </w:t>
-            </w:r>
-            <w:proofErr w:type="spellStart"/>
-            <w:r>
-              <w:rPr>
-                <w:rFonts w:ascii="Times New Roman" w:hAnsi="Times New Roman" w:cs="Times New Roman"/>
-                <w:i/>
-              </w:rPr>
-              <w:t>ucpfreepbx</w:t>
-            </w:r>
-            <w:proofErr w:type="spellEnd"/>
-            <w:r>
-              <w:rPr>
-                <w:rFonts w:ascii="Times New Roman" w:hAnsi="Times New Roman" w:cs="Times New Roman"/>
-                <w:i/>
-              </w:rPr>
-              <w:t>)</w:t>
+              <w:t>(Login et mot de passe pour UCP =&gt; login : adminucp mot de passe : ucpfreepbx)</w:t>
             </w:r>
           </w:p>
           <w:p>
@@ -3642,21 +3411,7 @@
               <w:rPr>
                 <w:rFonts w:ascii="Times New Roman" w:hAnsi="Times New Roman" w:cs="Times New Roman"/>
               </w:rPr>
-              <w:t>Cliquer sur l’extension nommée « poste AEL » (en haut à droite). Le champ « </w:t>
-            </w:r>
-            <w:proofErr w:type="spellStart"/>
-            <w:r>
-              <w:rPr>
-                <w:rFonts w:ascii="Times New Roman" w:hAnsi="Times New Roman" w:cs="Times New Roman"/>
-              </w:rPr>
-              <w:t>Voicemail</w:t>
-            </w:r>
-            <w:proofErr w:type="spellEnd"/>
-            <w:r>
-              <w:rPr>
-                <w:rFonts w:ascii="Times New Roman" w:hAnsi="Times New Roman" w:cs="Times New Roman"/>
-              </w:rPr>
-              <w:t> » est disponible vers le bas de la page.</w:t>
+              <w:t>Cliquer sur l’extension nommée « poste AEL » (en haut à droite). Le champ « Voicemail » est disponible vers le bas de la page.</w:t>
             </w:r>
           </w:p>
           <w:p>
@@ -3676,35 +3431,7 @@
               <w:rPr>
                 <w:rFonts w:ascii="Times New Roman" w:hAnsi="Times New Roman" w:cs="Times New Roman"/>
               </w:rPr>
-              <w:t>Dans le sous-champ « </w:t>
-            </w:r>
-            <w:proofErr w:type="spellStart"/>
-            <w:r>
-              <w:rPr>
-                <w:rFonts w:ascii="Times New Roman" w:hAnsi="Times New Roman" w:cs="Times New Roman"/>
-              </w:rPr>
-              <w:t>VMOptions</w:t>
-            </w:r>
-            <w:proofErr w:type="spellEnd"/>
-            <w:r>
-              <w:rPr>
-                <w:rFonts w:ascii="Times New Roman" w:hAnsi="Times New Roman" w:cs="Times New Roman"/>
-              </w:rPr>
-              <w:t> », après  « </w:t>
-            </w:r>
-            <w:proofErr w:type="spellStart"/>
-            <w:r>
-              <w:rPr>
-                <w:rFonts w:ascii="Times New Roman" w:hAnsi="Times New Roman" w:cs="Times New Roman"/>
-              </w:rPr>
-              <w:t>maxmessage</w:t>
-            </w:r>
-            <w:proofErr w:type="spellEnd"/>
-            <w:r>
-              <w:rPr>
-                <w:rFonts w:ascii="Times New Roman" w:hAnsi="Times New Roman" w:cs="Times New Roman"/>
-              </w:rPr>
-              <w:t>= », indiquer 10.</w:t>
+              <w:t>Dans le sous-champ « VMOptions », après  « maxmessage= », indiquer 10.</w:t>
             </w:r>
           </w:p>
           <w:p>
@@ -3724,35 +3451,7 @@
               <w:rPr>
                 <w:rFonts w:ascii="Times New Roman" w:hAnsi="Times New Roman" w:cs="Times New Roman"/>
               </w:rPr>
-              <w:t>Cliquer sur le bouton « </w:t>
-            </w:r>
-            <w:proofErr w:type="spellStart"/>
-            <w:r>
-              <w:rPr>
-                <w:rFonts w:ascii="Times New Roman" w:hAnsi="Times New Roman" w:cs="Times New Roman"/>
-              </w:rPr>
-              <w:t>Submit</w:t>
-            </w:r>
-            <w:proofErr w:type="spellEnd"/>
-            <w:r>
-              <w:rPr>
-                <w:rFonts w:ascii="Times New Roman" w:hAnsi="Times New Roman" w:cs="Times New Roman"/>
-              </w:rPr>
-              <w:t> ». Cliquer sur OK lors de l’apparition du message et ensuite sur « </w:t>
-            </w:r>
-            <w:proofErr w:type="spellStart"/>
-            <w:r>
-              <w:rPr>
-                <w:rFonts w:ascii="Times New Roman" w:hAnsi="Times New Roman" w:cs="Times New Roman"/>
-              </w:rPr>
-              <w:t>Apply</w:t>
-            </w:r>
-            <w:proofErr w:type="spellEnd"/>
-            <w:r>
-              <w:rPr>
-                <w:rFonts w:ascii="Times New Roman" w:hAnsi="Times New Roman" w:cs="Times New Roman"/>
-              </w:rPr>
-              <w:t xml:space="preserve"> Config ».</w:t>
+              <w:t>Cliquer sur le bouton « Submit ». Cliquer sur OK lors de l’apparition du message et ensuite sur « Apply Config ».</w:t>
             </w:r>
           </w:p>
           <w:p>
@@ -3792,21 +3491,7 @@
               <w:rPr>
                 <w:rFonts w:ascii="Times New Roman" w:hAnsi="Times New Roman" w:cs="Times New Roman"/>
               </w:rPr>
-              <w:t>Une fois l’appel terminé, aller dans l’onglet « UCP », et cliquer sur « </w:t>
-            </w:r>
-            <w:proofErr w:type="spellStart"/>
-            <w:r>
-              <w:rPr>
-                <w:rFonts w:ascii="Times New Roman" w:hAnsi="Times New Roman" w:cs="Times New Roman"/>
-              </w:rPr>
-              <w:t>Voicemail</w:t>
-            </w:r>
-            <w:proofErr w:type="spellEnd"/>
-            <w:r>
-              <w:rPr>
-                <w:rFonts w:ascii="Times New Roman" w:hAnsi="Times New Roman" w:cs="Times New Roman"/>
-              </w:rPr>
-              <w:t> » (colonne de gauche).</w:t>
+              <w:t>Une fois l’appel terminé, aller dans l’onglet « UCP », et cliquer sur « Voicemail » (colonne de gauche).</w:t>
             </w:r>
           </w:p>
           <w:p>
@@ -3846,21 +3531,7 @@
               <w:rPr>
                 <w:rFonts w:ascii="Times New Roman" w:hAnsi="Times New Roman" w:cs="Times New Roman"/>
               </w:rPr>
-              <w:t>Vérifier que le message laissé a une durée maximale de 10 secondes dans la colonne « </w:t>
-            </w:r>
-            <w:proofErr w:type="spellStart"/>
-            <w:r>
-              <w:rPr>
-                <w:rFonts w:ascii="Times New Roman" w:hAnsi="Times New Roman" w:cs="Times New Roman"/>
-              </w:rPr>
-              <w:t>Duration</w:t>
-            </w:r>
-            <w:proofErr w:type="spellEnd"/>
-            <w:r>
-              <w:rPr>
-                <w:rFonts w:ascii="Times New Roman" w:hAnsi="Times New Roman" w:cs="Times New Roman"/>
-              </w:rPr>
-              <w:t> ».</w:t>
+              <w:t>Vérifier que le message laissé a une durée maximale de 10 secondes dans la colonne « Duration ».</w:t>
             </w:r>
           </w:p>
           <w:p>
@@ -3995,21 +3666,7 @@
               <w:rPr>
                 <w:rFonts w:ascii="Times New Roman" w:hAnsi="Times New Roman" w:cs="Times New Roman"/>
               </w:rPr>
-              <w:t xml:space="preserve">Le champ </w:t>
-            </w:r>
-            <w:proofErr w:type="spellStart"/>
-            <w:r>
-              <w:rPr>
-                <w:rFonts w:ascii="Times New Roman" w:hAnsi="Times New Roman" w:cs="Times New Roman"/>
-              </w:rPr>
-              <w:t>Voicemail</w:t>
-            </w:r>
-            <w:proofErr w:type="spellEnd"/>
-            <w:r>
-              <w:rPr>
-                <w:rFonts w:ascii="Times New Roman" w:hAnsi="Times New Roman" w:cs="Times New Roman"/>
-              </w:rPr>
-              <w:t xml:space="preserve"> indique un message disponible sur le répondeur</w:t>
+              <w:t>Le champ Voicemail indique un message disponible sur le répondeur</w:t>
             </w:r>
             <w:r>
               <w:rPr>
@@ -5918,25 +5575,7 @@
           <w:sz w:val="24"/>
           <w:szCs w:val="24"/>
         </w:rPr>
-        <w:t xml:space="preserve">Sur Asterisk / FreePBX la configuration actuelle est telle que toutes les conversations téléphoniques sont systématiquement enregistrées. On souhaite réaliser un court appel et vérifier que l’enregistrement  été correctement effectué et qu’il est </w:t>
-      </w:r>
-      <w:proofErr w:type="spellStart"/>
-      <w:r>
-        <w:rPr>
-          <w:rFonts w:ascii="Times New Roman" w:hAnsi="Times New Roman" w:cs="Times New Roman"/>
-          <w:sz w:val="24"/>
-          <w:szCs w:val="24"/>
-        </w:rPr>
-        <w:t>réécoutable</w:t>
-      </w:r>
-      <w:proofErr w:type="spellEnd"/>
-      <w:r>
-        <w:rPr>
-          <w:rFonts w:ascii="Times New Roman" w:hAnsi="Times New Roman" w:cs="Times New Roman"/>
-          <w:sz w:val="24"/>
-          <w:szCs w:val="24"/>
-        </w:rPr>
-        <w:t xml:space="preserve"> depuis l’User Control Panel.</w:t>
+        <w:t>Sur Asterisk / FreePBX la configuration actuelle est telle que toutes les conversations téléphoniques sont systématiquement enregistrées. On souhaite réaliser un court appel et vérifier que l’enregistrement  été correctement effectué et qu’il est réécoutable depuis l’User Control Panel.</w:t>
       </w:r>
     </w:p>
     <w:p>
@@ -6173,16 +5812,7 @@
           <w:sz w:val="24"/>
           <w:szCs w:val="24"/>
         </w:rPr>
-        <w:t xml:space="preserve">Aller dans l’User Control Panel de Asterisk / FreePBX et cliquer sur « Call </w:t>
-      </w:r>
-      <w:proofErr w:type="spellStart"/>
-      <w:r>
-        <w:rPr>
-          <w:rFonts w:ascii="Times New Roman" w:hAnsi="Times New Roman" w:cs="Times New Roman"/>
-          <w:sz w:val="24"/>
-          <w:szCs w:val="24"/>
-        </w:rPr>
-        <w:t>H</w:t>
+        <w:t>Aller dans l’User Control Panel de Asterisk / FreePBX et cliquer sur « Call H</w:t>
       </w:r>
       <w:r>
         <w:rPr>
@@ -6198,16 +5828,7 @@
           <w:sz w:val="24"/>
           <w:szCs w:val="24"/>
         </w:rPr>
-        <w:t>story</w:t>
-      </w:r>
-      <w:proofErr w:type="spellEnd"/>
-      <w:r>
-        <w:rPr>
-          <w:rFonts w:ascii="Times New Roman" w:hAnsi="Times New Roman" w:cs="Times New Roman"/>
-          <w:sz w:val="24"/>
-          <w:szCs w:val="24"/>
-        </w:rPr>
-        <w:t> ». Choisir « 601 – Poste AEL »</w:t>
+        <w:t>story ». Choisir « 601 – Poste AEL »</w:t>
       </w:r>
       <w:r>
         <w:rPr>
@@ -6262,23 +5883,7 @@
           <w:rFonts w:ascii="Times New Roman" w:hAnsi="Times New Roman" w:cs="Times New Roman"/>
           <w:szCs w:val="24"/>
         </w:rPr>
-        <w:t>Il est possible de télécharger un fichier .</w:t>
-      </w:r>
-      <w:proofErr w:type="spellStart"/>
-      <w:r>
-        <w:rPr>
-          <w:rFonts w:ascii="Times New Roman" w:hAnsi="Times New Roman" w:cs="Times New Roman"/>
-          <w:szCs w:val="24"/>
-        </w:rPr>
-        <w:t>wav</w:t>
-      </w:r>
-      <w:proofErr w:type="spellEnd"/>
-      <w:r>
-        <w:rPr>
-          <w:rFonts w:ascii="Times New Roman" w:hAnsi="Times New Roman" w:cs="Times New Roman"/>
-          <w:szCs w:val="24"/>
-        </w:rPr>
-        <w:t xml:space="preserve"> et/ou d’éco</w:t>
+        <w:t>Il est possible de télécharger un fichier .wav et/ou d’éco</w:t>
       </w:r>
       <w:r>
         <w:rPr>
@@ -6410,23 +6015,7 @@
           <w:rFonts w:ascii="Times New Roman" w:hAnsi="Times New Roman" w:cs="Times New Roman"/>
           <w:szCs w:val="24"/>
         </w:rPr>
-        <w:t xml:space="preserve"> dans l’onglet « </w:t>
-      </w:r>
-      <w:proofErr w:type="spellStart"/>
-      <w:r>
-        <w:rPr>
-          <w:rFonts w:ascii="Times New Roman" w:hAnsi="Times New Roman" w:cs="Times New Roman"/>
-          <w:szCs w:val="24"/>
-        </w:rPr>
-        <w:t>Controls</w:t>
-      </w:r>
-      <w:proofErr w:type="spellEnd"/>
-      <w:r>
-        <w:rPr>
-          <w:rFonts w:ascii="Times New Roman" w:hAnsi="Times New Roman" w:cs="Times New Roman"/>
-          <w:szCs w:val="24"/>
-        </w:rPr>
-        <w:t> »</w:t>
+        <w:t xml:space="preserve"> dans l’onglet « Controls »</w:t>
       </w:r>
       <w:r>
         <w:rPr>
@@ -7094,72 +6683,24 @@
                 <w:rFonts w:ascii="Times New Roman" w:hAnsi="Times New Roman" w:cs="Times New Roman"/>
                 <w:i/>
               </w:rPr>
-              <w:t xml:space="preserve">(Login et mot de passe : </w:t>
-            </w:r>
-            <w:proofErr w:type="spellStart"/>
-            <w:r>
+              <w:t>(Login et mot de passe : adminfreepbx)</w:t>
+            </w:r>
+          </w:p>
+          <w:p>
+            <w:pPr>
+              <w:spacing w:after="0"/>
+              <w:jc w:val="both"/>
               <w:rPr>
                 <w:rFonts w:ascii="Times New Roman" w:hAnsi="Times New Roman" w:cs="Times New Roman"/>
                 <w:i/>
               </w:rPr>
-              <w:t>adminfreepbx</w:t>
-            </w:r>
-            <w:proofErr w:type="spellEnd"/>
+            </w:pPr>
             <w:r>
               <w:rPr>
                 <w:rFonts w:ascii="Times New Roman" w:hAnsi="Times New Roman" w:cs="Times New Roman"/>
                 <w:i/>
               </w:rPr>
-              <w:t>)</w:t>
-            </w:r>
-          </w:p>
-          <w:p>
-            <w:pPr>
-              <w:spacing w:after="0"/>
-              <w:jc w:val="both"/>
-              <w:rPr>
-                <w:rFonts w:ascii="Times New Roman" w:hAnsi="Times New Roman" w:cs="Times New Roman"/>
-                <w:i/>
-              </w:rPr>
-            </w:pPr>
-            <w:r>
-              <w:rPr>
-                <w:rFonts w:ascii="Times New Roman" w:hAnsi="Times New Roman" w:cs="Times New Roman"/>
-                <w:i/>
-              </w:rPr>
-              <w:t xml:space="preserve">(Login et mot de passe pour UCP =&gt; login : </w:t>
-            </w:r>
-            <w:proofErr w:type="spellStart"/>
-            <w:r>
-              <w:rPr>
-                <w:rFonts w:ascii="Times New Roman" w:hAnsi="Times New Roman" w:cs="Times New Roman"/>
-                <w:i/>
-              </w:rPr>
-              <w:t>adminucp</w:t>
-            </w:r>
-            <w:proofErr w:type="spellEnd"/>
-            <w:r>
-              <w:rPr>
-                <w:rFonts w:ascii="Times New Roman" w:hAnsi="Times New Roman" w:cs="Times New Roman"/>
-                <w:i/>
-              </w:rPr>
-              <w:t xml:space="preserve"> mot de passe : </w:t>
-            </w:r>
-            <w:proofErr w:type="spellStart"/>
-            <w:r>
-              <w:rPr>
-                <w:rFonts w:ascii="Times New Roman" w:hAnsi="Times New Roman" w:cs="Times New Roman"/>
-                <w:i/>
-              </w:rPr>
-              <w:t>ucpfreepbx</w:t>
-            </w:r>
-            <w:proofErr w:type="spellEnd"/>
-            <w:r>
-              <w:rPr>
-                <w:rFonts w:ascii="Times New Roman" w:hAnsi="Times New Roman" w:cs="Times New Roman"/>
-                <w:i/>
-              </w:rPr>
-              <w:t>)</w:t>
+              <w:t>(Login et mot de passe pour UCP =&gt; login : adminucp mot de passe : ucpfreepbx)</w:t>
             </w:r>
           </w:p>
           <w:p>
@@ -7336,25 +6877,7 @@
                 <w:sz w:val="24"/>
                 <w:szCs w:val="24"/>
               </w:rPr>
-              <w:t xml:space="preserve">Aller dans l’User Control Panel de Asterisk / FreePBX et cliquer sur « Call </w:t>
-            </w:r>
-            <w:proofErr w:type="spellStart"/>
-            <w:r>
-              <w:rPr>
-                <w:rFonts w:ascii="Times New Roman" w:hAnsi="Times New Roman" w:cs="Times New Roman"/>
-                <w:sz w:val="24"/>
-                <w:szCs w:val="24"/>
-              </w:rPr>
-              <w:t>HIstory</w:t>
-            </w:r>
-            <w:proofErr w:type="spellEnd"/>
-            <w:r>
-              <w:rPr>
-                <w:rFonts w:ascii="Times New Roman" w:hAnsi="Times New Roman" w:cs="Times New Roman"/>
-                <w:sz w:val="24"/>
-                <w:szCs w:val="24"/>
-              </w:rPr>
-              <w:t> ». Choisir « 601 – Poste AEL »</w:t>
+              <w:t>Aller dans l’User Control Panel de Asterisk / FreePBX et cliquer sur « Call HIstory ». Choisir « 601 – Poste AEL »</w:t>
             </w:r>
           </w:p>
         </w:tc>
@@ -7452,23 +6975,7 @@
                 <w:rFonts w:ascii="Times New Roman" w:hAnsi="Times New Roman" w:cs="Times New Roman"/>
                 <w:szCs w:val="24"/>
               </w:rPr>
-              <w:t>Possibilité de télécharger un fichier .</w:t>
-            </w:r>
-            <w:proofErr w:type="spellStart"/>
-            <w:r>
-              <w:rPr>
-                <w:rFonts w:ascii="Times New Roman" w:hAnsi="Times New Roman" w:cs="Times New Roman"/>
-                <w:szCs w:val="24"/>
-              </w:rPr>
-              <w:t>wav</w:t>
-            </w:r>
-            <w:proofErr w:type="spellEnd"/>
-            <w:r>
-              <w:rPr>
-                <w:rFonts w:ascii="Times New Roman" w:hAnsi="Times New Roman" w:cs="Times New Roman"/>
-                <w:szCs w:val="24"/>
-              </w:rPr>
-              <w:t xml:space="preserve"> et/ou d’écouter en ligne la communication grâce à la présence des deux icônes suivantes :</w:t>
+              <w:t>Possibilité de télécharger un fichier .wav et/ou d’écouter en ligne la communication grâce à la présence des deux icônes suivantes :</w:t>
             </w:r>
             <w:r>
               <w:rPr>
@@ -7589,60 +7096,35 @@
                 <w:rFonts w:ascii="Times New Roman" w:hAnsi="Times New Roman" w:cs="Times New Roman"/>
                 <w:szCs w:val="24"/>
               </w:rPr>
-              <w:t xml:space="preserve"> dans la colonne « </w:t>
-            </w:r>
-            <w:proofErr w:type="spellStart"/>
+              <w:t xml:space="preserve"> dans la colonne « Controls » </w:t>
+            </w:r>
             <w:r>
               <w:rPr>
                 <w:rFonts w:ascii="Times New Roman" w:hAnsi="Times New Roman" w:cs="Times New Roman"/>
                 <w:szCs w:val="24"/>
               </w:rPr>
-              <w:t>Controls</w:t>
-            </w:r>
-            <w:proofErr w:type="spellEnd"/>
+              <w:t>à</w:t>
+            </w:r>
             <w:r>
               <w:rPr>
                 <w:rFonts w:ascii="Times New Roman" w:hAnsi="Times New Roman" w:cs="Times New Roman"/>
                 <w:szCs w:val="24"/>
               </w:rPr>
-              <w:t xml:space="preserve"> » </w:t>
+              <w:t xml:space="preserve"> droite de la page « Call </w:t>
             </w:r>
             <w:r>
               <w:rPr>
                 <w:rFonts w:ascii="Times New Roman" w:hAnsi="Times New Roman" w:cs="Times New Roman"/>
                 <w:szCs w:val="24"/>
               </w:rPr>
-              <w:t>à</w:t>
+              <w:t>H</w:t>
             </w:r>
             <w:r>
               <w:rPr>
                 <w:rFonts w:ascii="Times New Roman" w:hAnsi="Times New Roman" w:cs="Times New Roman"/>
                 <w:szCs w:val="24"/>
               </w:rPr>
-              <w:t xml:space="preserve"> droite de la page « Call </w:t>
-            </w:r>
-            <w:proofErr w:type="spellStart"/>
-            <w:r>
-              <w:rPr>
-                <w:rFonts w:ascii="Times New Roman" w:hAnsi="Times New Roman" w:cs="Times New Roman"/>
-                <w:szCs w:val="24"/>
-              </w:rPr>
-              <w:t>H</w:t>
-            </w:r>
-            <w:r>
-              <w:rPr>
-                <w:rFonts w:ascii="Times New Roman" w:hAnsi="Times New Roman" w:cs="Times New Roman"/>
-                <w:szCs w:val="24"/>
-              </w:rPr>
-              <w:t>istory</w:t>
-            </w:r>
-            <w:proofErr w:type="spellEnd"/>
-            <w:r>
-              <w:rPr>
-                <w:rFonts w:ascii="Times New Roman" w:hAnsi="Times New Roman" w:cs="Times New Roman"/>
-                <w:szCs w:val="24"/>
-              </w:rPr>
-              <w:t> » du poste console.</w:t>
+              <w:t>istory » du poste console.</w:t>
             </w:r>
           </w:p>
           <w:p>
@@ -7983,38 +7465,7 @@
           <w:sz w:val="24"/>
           <w:u w:val="single"/>
         </w:rPr>
-        <w:t> « </w:t>
-      </w:r>
-      <w:proofErr w:type="spellStart"/>
-      <w:proofErr w:type="gramStart"/>
-      <w:r>
-        <w:rPr>
-          <w:rFonts w:ascii="Times New Roman" w:hAnsi="Times New Roman" w:cs="Times New Roman"/>
-          <w:b/>
-          <w:sz w:val="24"/>
-          <w:u w:val="single"/>
-        </w:rPr>
-        <w:t>startThread</w:t>
-      </w:r>
-      <w:proofErr w:type="spellEnd"/>
-      <w:r>
-        <w:rPr>
-          <w:rFonts w:ascii="Times New Roman" w:hAnsi="Times New Roman" w:cs="Times New Roman"/>
-          <w:b/>
-          <w:sz w:val="24"/>
-          <w:u w:val="single"/>
-        </w:rPr>
-        <w:t>(</w:t>
-      </w:r>
-      <w:proofErr w:type="gramEnd"/>
-      <w:r>
-        <w:rPr>
-          <w:rFonts w:ascii="Times New Roman" w:hAnsi="Times New Roman" w:cs="Times New Roman"/>
-          <w:b/>
-          <w:sz w:val="24"/>
-          <w:u w:val="single"/>
-        </w:rPr>
-        <w:t>)»</w:t>
+        <w:t> « startThread()»</w:t>
       </w:r>
       <w:bookmarkEnd w:id="9"/>
     </w:p>
@@ -8082,25 +7533,7 @@
           <w:sz w:val="24"/>
           <w:szCs w:val="24"/>
         </w:rPr>
-        <w:t xml:space="preserve">Le rôle de cette fonction est de lancer le Linphonec en mode vidéo en envoyant des commandes. La commande </w:t>
-      </w:r>
-      <w:proofErr w:type="spellStart"/>
-      <w:r>
-        <w:rPr>
-          <w:rFonts w:ascii="Times New Roman" w:hAnsi="Times New Roman" w:cs="Times New Roman"/>
-          <w:sz w:val="24"/>
-          <w:szCs w:val="24"/>
-        </w:rPr>
-        <w:t>linphonec</w:t>
-      </w:r>
-      <w:proofErr w:type="spellEnd"/>
-      <w:r>
-        <w:rPr>
-          <w:rFonts w:ascii="Times New Roman" w:hAnsi="Times New Roman" w:cs="Times New Roman"/>
-          <w:sz w:val="24"/>
-          <w:szCs w:val="24"/>
-        </w:rPr>
-        <w:t xml:space="preserve"> –V permet de lancer le Linphonec en mode vidéo.</w:t>
+        <w:t>Le rôle de cette fonction est de lancer le Linphonec en mode vidéo en envoyant des commandes. La commande linphonec –V permet de lancer le Linphonec en mode vidéo.</w:t>
       </w:r>
     </w:p>
     <w:p>
@@ -8249,25 +7682,7 @@
           <w:sz w:val="24"/>
           <w:szCs w:val="24"/>
         </w:rPr>
-        <w:t xml:space="preserve">Sur l’IHM qui s’affiche en lançant </w:t>
-      </w:r>
-      <w:proofErr w:type="spellStart"/>
-      <w:r>
-        <w:rPr>
-          <w:rFonts w:ascii="Times New Roman" w:hAnsi="Times New Roman" w:cs="Times New Roman"/>
-          <w:sz w:val="24"/>
-          <w:szCs w:val="24"/>
-        </w:rPr>
-        <w:t>Locker</w:t>
-      </w:r>
-      <w:proofErr w:type="spellEnd"/>
-      <w:r>
-        <w:rPr>
-          <w:rFonts w:ascii="Times New Roman" w:hAnsi="Times New Roman" w:cs="Times New Roman"/>
-          <w:sz w:val="24"/>
-          <w:szCs w:val="24"/>
-        </w:rPr>
-        <w:t xml:space="preserve"> Control, cliquer sur « Retirer un colis »</w:t>
+        <w:t>Sur l’IHM qui s’affiche en lançant Locker Control, cliquer sur « Retirer un colis »</w:t>
       </w:r>
     </w:p>
     <w:p>
@@ -9241,7 +8656,6 @@
               </w:rPr>
               <w:t xml:space="preserve"> </w:t>
             </w:r>
-            <w:proofErr w:type="spellStart"/>
             <w:r>
               <w:rPr>
                 <w:rFonts w:ascii="Times New Roman" w:hAnsi="Times New Roman" w:cs="Times New Roman"/>
@@ -9249,7 +8663,6 @@
               </w:rPr>
               <w:t>thread_linphonec</w:t>
             </w:r>
-            <w:proofErr w:type="spellEnd"/>
           </w:p>
         </w:tc>
       </w:tr>
@@ -9463,21 +8876,7 @@
               <w:rPr>
                 <w:rFonts w:ascii="Times New Roman" w:hAnsi="Times New Roman" w:cs="Times New Roman"/>
               </w:rPr>
-              <w:t xml:space="preserve">L’application </w:t>
-            </w:r>
-            <w:proofErr w:type="spellStart"/>
-            <w:r>
-              <w:rPr>
-                <w:rFonts w:ascii="Times New Roman" w:hAnsi="Times New Roman" w:cs="Times New Roman"/>
-              </w:rPr>
-              <w:t>Locker</w:t>
-            </w:r>
-            <w:proofErr w:type="spellEnd"/>
-            <w:r>
-              <w:rPr>
-                <w:rFonts w:ascii="Times New Roman" w:hAnsi="Times New Roman" w:cs="Times New Roman"/>
-              </w:rPr>
-              <w:t xml:space="preserve"> Control ouvert.</w:t>
+              <w:t>L’application Locker Control ouvert.</w:t>
             </w:r>
           </w:p>
           <w:p>
@@ -9528,7 +8927,7 @@
             <w:tcW w:w="9212" w:type="dxa"/>
             <w:gridSpan w:val="4"/>
             <w:tcBorders>
-              <w:bottom w:val="single" w:sz="12" w:space="0" w:color="000001"/>
+              <w:bottom w:val="single" w:sz="4" w:space="0" w:color="auto"/>
             </w:tcBorders>
             <w:shd w:val="clear" w:color="auto" w:fill="auto"/>
             <w:tcMar>
@@ -9564,23 +8963,7 @@
                 <w:rFonts w:ascii="Times New Roman" w:hAnsi="Times New Roman" w:cs="Times New Roman"/>
                 <w:sz w:val="24"/>
               </w:rPr>
-              <w:t xml:space="preserve">Après le lancement de l’application </w:t>
-            </w:r>
-            <w:proofErr w:type="spellStart"/>
-            <w:r>
-              <w:rPr>
-                <w:rFonts w:ascii="Times New Roman" w:hAnsi="Times New Roman" w:cs="Times New Roman"/>
-                <w:sz w:val="24"/>
-              </w:rPr>
-              <w:t>Locker</w:t>
-            </w:r>
-            <w:proofErr w:type="spellEnd"/>
-            <w:r>
-              <w:rPr>
-                <w:rFonts w:ascii="Times New Roman" w:hAnsi="Times New Roman" w:cs="Times New Roman"/>
-                <w:sz w:val="24"/>
-              </w:rPr>
-              <w:t xml:space="preserve"> Control : cliquer sur « Retirer un colis ».</w:t>
+              <w:t>Après le lancement de l’application Locker Control : cliquer sur « Retirer un colis ».</w:t>
             </w:r>
           </w:p>
           <w:p>
@@ -9763,7 +9146,7 @@
             <w:tcW w:w="4642" w:type="dxa"/>
             <w:gridSpan w:val="2"/>
             <w:tcBorders>
-              <w:top w:val="single" w:sz="12" w:space="0" w:color="000001"/>
+              <w:top w:val="single" w:sz="4" w:space="0" w:color="auto"/>
             </w:tcBorders>
             <w:shd w:val="clear" w:color="auto" w:fill="D9D9D9" w:themeFill="background1" w:themeFillShade="D9"/>
             <w:tcMar>
@@ -9790,7 +9173,7 @@
             <w:tcW w:w="4570" w:type="dxa"/>
             <w:gridSpan w:val="2"/>
             <w:tcBorders>
-              <w:top w:val="single" w:sz="12" w:space="0" w:color="000001"/>
+              <w:top w:val="single" w:sz="4" w:space="0" w:color="auto"/>
             </w:tcBorders>
             <w:shd w:val="clear" w:color="auto" w:fill="D9D9D9" w:themeFill="background1" w:themeFillShade="D9"/>
             <w:tcMar>
@@ -10365,28 +9748,6 @@
     </w:p>
     <w:p>
       <w:pPr>
-        <w:pStyle w:val="Paragraphedeliste"/>
-        <w:jc w:val="both"/>
-        <w:rPr>
-          <w:rFonts w:ascii="Times New Roman" w:hAnsi="Times New Roman" w:cs="Times New Roman"/>
-          <w:sz w:val="24"/>
-        </w:rPr>
-      </w:pPr>
-    </w:p>
-    <w:p>
-      <w:pPr>
-        <w:pStyle w:val="Paragraphedeliste"/>
-        <w:jc w:val="both"/>
-        <w:rPr>
-          <w:rFonts w:ascii="Times New Roman" w:hAnsi="Times New Roman" w:cs="Times New Roman"/>
-          <w:b/>
-          <w:sz w:val="24"/>
-          <w:u w:val="single"/>
-        </w:rPr>
-      </w:pPr>
-    </w:p>
-    <w:p>
-      <w:pPr>
         <w:jc w:val="both"/>
         <w:rPr>
           <w:rFonts w:ascii="Times New Roman" w:hAnsi="Times New Roman" w:cs="Times New Roman"/>
@@ -10420,6 +9781,7 @@
           <w:sz w:val="24"/>
           <w:u w:val="single"/>
         </w:rPr>
+        <w:lastRenderedPageBreak/>
         <w:t>Bilan - Conclusion personnelle</w:t>
       </w:r>
       <w:bookmarkEnd w:id="12"/>
@@ -10582,7 +9944,7 @@
 
 <file path=word/endnotes.xml><?xml version="1.0" encoding="utf-8"?>
 <w:endnotes xmlns:ve="http://schemas.openxmlformats.org/markup-compatibility/2006" xmlns:o="urn:schemas-microsoft-com:office:office" xmlns:r="http://schemas.openxmlformats.org/officeDocument/2006/relationships" xmlns:m="http://schemas.openxmlformats.org/officeDocument/2006/math" xmlns:v="urn:schemas-microsoft-com:vml" xmlns:wp="http://schemas.openxmlformats.org/drawingml/2006/wordprocessingDrawing" xmlns:w10="urn:schemas-microsoft-com:office:word" xmlns:w="http://schemas.openxmlformats.org/wordprocessingml/2006/main" xmlns:wne="http://schemas.microsoft.com/office/word/2006/wordml">
-  <w:endnote w:type="separator" w:id="-1">
+  <w:endnote w:type="separator" w:id="0">
     <w:p>
       <w:pPr>
         <w:spacing w:after="0" w:line="240" w:lineRule="auto"/>
@@ -10592,7 +9954,7 @@
       </w:r>
     </w:p>
   </w:endnote>
-  <w:endnote w:type="continuationSeparator" w:id="0">
+  <w:endnote w:type="continuationSeparator" w:id="1">
     <w:p>
       <w:pPr>
         <w:spacing w:after="0" w:line="240" w:lineRule="auto"/>
@@ -10663,7 +10025,7 @@
             <w:i/>
             <w:noProof/>
           </w:rPr>
-          <w:t>6</w:t>
+          <w:t>14</w:t>
         </w:r>
         <w:r>
           <w:rPr>
@@ -10685,7 +10047,7 @@
 
 <file path=word/footnotes.xml><?xml version="1.0" encoding="utf-8"?>
 <w:footnotes xmlns:ve="http://schemas.openxmlformats.org/markup-compatibility/2006" xmlns:o="urn:schemas-microsoft-com:office:office" xmlns:r="http://schemas.openxmlformats.org/officeDocument/2006/relationships" xmlns:m="http://schemas.openxmlformats.org/officeDocument/2006/math" xmlns:v="urn:schemas-microsoft-com:vml" xmlns:wp="http://schemas.openxmlformats.org/drawingml/2006/wordprocessingDrawing" xmlns:w10="urn:schemas-microsoft-com:office:word" xmlns:w="http://schemas.openxmlformats.org/wordprocessingml/2006/main" xmlns:wne="http://schemas.microsoft.com/office/word/2006/wordml">
-  <w:footnote w:type="separator" w:id="-1">
+  <w:footnote w:type="separator" w:id="0">
     <w:p>
       <w:pPr>
         <w:spacing w:after="0" w:line="240" w:lineRule="auto"/>
@@ -10695,7 +10057,7 @@
       </w:r>
     </w:p>
   </w:footnote>
-  <w:footnote w:type="continuationSeparator" w:id="0">
+  <w:footnote w:type="continuationSeparator" w:id="1">
     <w:p>
       <w:pPr>
         <w:spacing w:after="0" w:line="240" w:lineRule="auto"/>

</xml_diff>